<commit_message>
Climate change inputs and additonal text
Change climate change deltaP deltaC inputs to 0 if nothing is input by user so error does not appear

Add some clarifying text to the app as discussed with Bre
-Move 'these years include:' to the documentation
-Category 1 / category 2 / category 3 for management
-Time stamp and additonal text in modal
-add text about limitations of winter wheat
</commit_message>
<xml_diff>
--- a/www/Instruction manual OWC-SWAT+.docx
+++ b/www/Instruction manual OWC-SWAT+.docx
@@ -1137,15 +1137,7 @@
         <w:jc w:val="both"/>
       </w:pPr>
       <w:r>
-        <w:t xml:space="preserve">While the code will attempt to get as close to the input percentages as possible, they may end up being slightly above or below the user input due to the small size of the watershed. The exact area that went into the scenario and the difference from the baseline will be printed at the top of ‘Visualize </w:t>
-      </w:r>
-      <w:proofErr w:type="gramStart"/>
-      <w:r>
-        <w:t>outputs’</w:t>
-      </w:r>
-      <w:proofErr w:type="gramEnd"/>
-      <w:r>
-        <w:t>.</w:t>
+        <w:t>While the code will attempt to get as close to the input percentages as possible, they may end up being slightly above or below the user input due to the small size of the watershed. The exact area that went into the scenario and the difference from the baseline will be printed at the top of ‘Visualize outputs’.</w:t>
       </w:r>
     </w:p>
     <w:p>
@@ -1203,14 +1195,27 @@
       <w:r>
         <w:t xml:space="preserve">Figure </w:t>
       </w:r>
-      <w:fldSimple w:instr=" SEQ Figure \* ARABIC ">
-        <w:r>
-          <w:rPr>
-            <w:noProof/>
-          </w:rPr>
-          <w:t>2</w:t>
-        </w:r>
-      </w:fldSimple>
+      <w:r>
+        <w:fldChar w:fldCharType="begin"/>
+      </w:r>
+      <w:r>
+        <w:instrText xml:space="preserve"> SEQ Figure \* ARABIC </w:instrText>
+      </w:r>
+      <w:r>
+        <w:fldChar w:fldCharType="separate"/>
+      </w:r>
+      <w:r>
+        <w:rPr>
+          <w:noProof/>
+        </w:rPr>
+        <w:t>2</w:t>
+      </w:r>
+      <w:r>
+        <w:rPr>
+          <w:noProof/>
+        </w:rPr>
+        <w:fldChar w:fldCharType="end"/>
+      </w:r>
       <w:r>
         <w:t>. OWC-SWAT+ management tab</w:t>
       </w:r>
@@ -1318,14 +1323,27 @@
       <w:r>
         <w:t xml:space="preserve">Figure </w:t>
       </w:r>
-      <w:fldSimple w:instr=" SEQ Figure \* ARABIC ">
-        <w:r>
-          <w:rPr>
-            <w:noProof/>
-          </w:rPr>
-          <w:t>3</w:t>
-        </w:r>
-      </w:fldSimple>
+      <w:r>
+        <w:fldChar w:fldCharType="begin"/>
+      </w:r>
+      <w:r>
+        <w:instrText xml:space="preserve"> SEQ Figure \* ARABIC </w:instrText>
+      </w:r>
+      <w:r>
+        <w:fldChar w:fldCharType="separate"/>
+      </w:r>
+      <w:r>
+        <w:rPr>
+          <w:noProof/>
+        </w:rPr>
+        <w:t>3</w:t>
+      </w:r>
+      <w:r>
+        <w:rPr>
+          <w:noProof/>
+        </w:rPr>
+        <w:fldChar w:fldCharType="end"/>
+      </w:r>
       <w:r>
         <w:t>. Example of changing corn bean -- full tillage from 21% to 15%</w:t>
       </w:r>
@@ -1353,13 +1371,8 @@
         <w:pStyle w:val="Heading4"/>
       </w:pPr>
       <w:r>
-        <w:t xml:space="preserve">Grassed waterways and vegetative </w:t>
-      </w:r>
-      <w:proofErr w:type="gramStart"/>
-      <w:r>
-        <w:t>buffers</w:t>
-      </w:r>
-      <w:proofErr w:type="gramEnd"/>
+        <w:t>Grassed waterways and vegetative buffers</w:t>
+      </w:r>
     </w:p>
     <w:p/>
     <w:p>
@@ -1383,13 +1396,8 @@
         </w:numPr>
       </w:pPr>
       <w:r>
-        <w:t xml:space="preserve">Calculating an even rate to apply to a subset of scenarios to achieve a desired percentage on all </w:t>
-      </w:r>
-      <w:proofErr w:type="gramStart"/>
-      <w:r>
-        <w:t>cropland</w:t>
-      </w:r>
-      <w:proofErr w:type="gramEnd"/>
+        <w:t>Calculating an even rate to apply to a subset of scenarios to achieve a desired percentage on all cropland</w:t>
+      </w:r>
     </w:p>
     <w:p>
       <w:r>
@@ -1455,11 +1463,9 @@
       <w:pPr>
         <w:pStyle w:val="ListParagraph"/>
       </w:pPr>
-      <w:proofErr w:type="gramStart"/>
       <w:r>
         <w:t>Where</w:t>
       </w:r>
-      <w:proofErr w:type="gramEnd"/>
     </w:p>
     <w:p>
       <w:pPr>
@@ -1485,15 +1491,7 @@
     <w:p/>
     <w:p>
       <w:r>
-        <w:t xml:space="preserve">The final rates of grassed waterways and vegetated buffers on cropland acres will appear on the right-hand side under ‘Physical conservation </w:t>
-      </w:r>
-      <w:proofErr w:type="gramStart"/>
-      <w:r>
-        <w:t>practices’</w:t>
-      </w:r>
-      <w:proofErr w:type="gramEnd"/>
-      <w:r>
-        <w:t xml:space="preserve">. Additionally, this will show you the overall change from the baseline to the generated scenario. </w:t>
+        <w:t xml:space="preserve">The final rates of grassed waterways and vegetated buffers on cropland acres will appear on the right-hand side under ‘Physical conservation practices’. Additionally, this will show you the overall change from the baseline to the generated scenario. </w:t>
       </w:r>
       <w:r>
         <w:rPr>
@@ -1559,14 +1557,27 @@
       <w:r>
         <w:t xml:space="preserve">Figure </w:t>
       </w:r>
-      <w:fldSimple w:instr=" SEQ Figure \* ARABIC ">
-        <w:r>
-          <w:rPr>
-            <w:noProof/>
-          </w:rPr>
-          <w:t>4</w:t>
-        </w:r>
-      </w:fldSimple>
+      <w:r>
+        <w:fldChar w:fldCharType="begin"/>
+      </w:r>
+      <w:r>
+        <w:instrText xml:space="preserve"> SEQ Figure \* ARABIC </w:instrText>
+      </w:r>
+      <w:r>
+        <w:fldChar w:fldCharType="separate"/>
+      </w:r>
+      <w:r>
+        <w:rPr>
+          <w:noProof/>
+        </w:rPr>
+        <w:t>4</w:t>
+      </w:r>
+      <w:r>
+        <w:rPr>
+          <w:noProof/>
+        </w:rPr>
+        <w:fldChar w:fldCharType="end"/>
+      </w:r>
       <w:r>
         <w:t>. Display of final vegetative buffer and grassed waterway rates</w:t>
       </w:r>
@@ -1702,14 +1713,27 @@
       <w:r>
         <w:t xml:space="preserve">Figure </w:t>
       </w:r>
-      <w:fldSimple w:instr=" SEQ Figure \* ARABIC ">
-        <w:r>
-          <w:rPr>
-            <w:noProof/>
-          </w:rPr>
-          <w:t>5</w:t>
-        </w:r>
-      </w:fldSimple>
+      <w:r>
+        <w:fldChar w:fldCharType="begin"/>
+      </w:r>
+      <w:r>
+        <w:instrText xml:space="preserve"> SEQ Figure \* ARABIC </w:instrText>
+      </w:r>
+      <w:r>
+        <w:fldChar w:fldCharType="separate"/>
+      </w:r>
+      <w:r>
+        <w:rPr>
+          <w:noProof/>
+        </w:rPr>
+        <w:t>5</w:t>
+      </w:r>
+      <w:r>
+        <w:rPr>
+          <w:noProof/>
+        </w:rPr>
+        <w:fldChar w:fldCharType="end"/>
+      </w:r>
       <w:r>
         <w:t>. Change rate of conservation ditches.</w:t>
       </w:r>
@@ -1750,17 +1774,8 @@
           <w:b/>
           <w:bCs/>
         </w:rPr>
-        <w:t xml:space="preserve">OWC-SWAT+ &gt; Climate change </w:t>
-      </w:r>
-      <w:proofErr w:type="gramStart"/>
-      <w:r>
-        <w:rPr>
-          <w:b/>
-          <w:bCs/>
-        </w:rPr>
-        <w:t>scenario</w:t>
-      </w:r>
-      <w:proofErr w:type="gramEnd"/>
+        <w:t>OWC-SWAT+ &gt; Climate change scenario</w:t>
+      </w:r>
     </w:p>
     <w:p>
       <w:r>
@@ -1843,13 +1858,8 @@
         </w:numPr>
       </w:pPr>
       <w:r>
-        <w:t xml:space="preserve">You can add a linear increase to the overall precipitation and temperature </w:t>
-      </w:r>
-      <w:proofErr w:type="gramStart"/>
-      <w:r>
-        <w:t>change</w:t>
-      </w:r>
-      <w:proofErr w:type="gramEnd"/>
+        <w:t>You can add a linear increase to the overall precipitation and temperature change</w:t>
+      </w:r>
     </w:p>
     <w:p>
       <w:commentRangeStart w:id="8"/>
@@ -2126,14 +2136,9 @@
       </w:pPr>
       <w:bookmarkStart w:id="9" w:name="_Toc134020734"/>
       <w:r>
-        <w:t xml:space="preserve">Run OWC-SWAT+ and visualize </w:t>
-      </w:r>
-      <w:proofErr w:type="gramStart"/>
-      <w:r>
-        <w:t>outputs</w:t>
+        <w:t>Run OWC-SWAT+ and visualize outputs</w:t>
       </w:r>
       <w:bookmarkEnd w:id="9"/>
-      <w:proofErr w:type="gramEnd"/>
     </w:p>
     <w:p/>
     <w:p>
@@ -2586,27 +2591,14 @@
       </w:pPr>
       <w:bookmarkStart w:id="11" w:name="_Toc134020736"/>
       <w:r>
-        <w:t xml:space="preserve">Visualize </w:t>
-      </w:r>
-      <w:proofErr w:type="gramStart"/>
-      <w:r>
-        <w:t>outputs</w:t>
+        <w:t>Visualize outputs</w:t>
       </w:r>
       <w:bookmarkEnd w:id="11"/>
-      <w:proofErr w:type="gramEnd"/>
     </w:p>
     <w:p/>
     <w:p>
       <w:r>
-        <w:t xml:space="preserve">Once the ‘Change inputs and run OWC-SWAT+’ tab populates ‘OWC-SWAT+ run complete’ at the bottom right-hand corner (Figure 8) you’re results will populate within a few seconds in the ‘Visualize outputs’ tab. The first table shows the </w:t>
-      </w:r>
-      <w:proofErr w:type="gramStart"/>
-      <w:r>
-        <w:t>amount</w:t>
-      </w:r>
-      <w:proofErr w:type="gramEnd"/>
-      <w:r>
-        <w:t xml:space="preserve"> of acres of each management scenario and associated acreage in vegetated buffers and grassed waterways for each management scenario, as well as the change between the baseline and user-generated scenario. </w:t>
+        <w:t xml:space="preserve">Once the ‘Change inputs and run OWC-SWAT+’ tab populates ‘OWC-SWAT+ run complete’ at the bottom right-hand corner (Figure 8) you’re results will populate within a few seconds in the ‘Visualize outputs’ tab. The first table shows the amount of acres of each management scenario and associated acreage in vegetated buffers and grassed waterways for each management scenario, as well as the change between the baseline and user-generated scenario. </w:t>
       </w:r>
     </w:p>
     <w:p>
@@ -2714,17 +2706,8 @@
           <w:sz w:val="24"/>
           <w:szCs w:val="24"/>
         </w:rPr>
-        <w:t xml:space="preserve">. Total area and change in area from baseline of each management scenario, vegetated buffers, and grassed </w:t>
-      </w:r>
-      <w:proofErr w:type="gramStart"/>
-      <w:r>
-        <w:rPr>
-          <w:sz w:val="24"/>
-          <w:szCs w:val="24"/>
-        </w:rPr>
-        <w:t>waterways</w:t>
-      </w:r>
-      <w:proofErr w:type="gramEnd"/>
+        <w:t>. Total area and change in area from baseline of each management scenario, vegetated buffers, and grassed waterways</w:t>
+      </w:r>
     </w:p>
     <w:p>
       <w:r>
@@ -2743,15 +2726,7 @@
         <w:t>’. Results for a recent climate reflects changes in land-use/agricultural management only. Results for climate and land-use change reflect changes in climate and land-use/agricultural management, if the user input changes for either of these.</w:t>
       </w:r>
       <w:r>
-        <w:t xml:space="preserve"> If no changes are input and the model is </w:t>
-      </w:r>
-      <w:proofErr w:type="gramStart"/>
-      <w:r>
-        <w:t>ran</w:t>
-      </w:r>
-      <w:proofErr w:type="gramEnd"/>
-      <w:r>
-        <w:t xml:space="preserve">, the output will reflect that the baseline is the same as the scenario. Figure 10 demonstrates the different inputs being compared in both scenarios. </w:t>
+        <w:t xml:space="preserve"> If no changes are input and the model is ran, the output will reflect that the baseline is the same as the scenario. Figure 10 demonstrates the different inputs being compared in both scenarios. </w:t>
       </w:r>
       <w:r>
         <w:rPr>
@@ -2887,17 +2862,8 @@
           <w:sz w:val="22"/>
           <w:szCs w:val="22"/>
         </w:rPr>
-        <w:t xml:space="preserve">. Flow chart of inputs used to generate a 'baseline' model and the user-generated </w:t>
-      </w:r>
-      <w:proofErr w:type="gramStart"/>
-      <w:r>
-        <w:rPr>
-          <w:sz w:val="22"/>
-          <w:szCs w:val="22"/>
-        </w:rPr>
-        <w:t>scenario</w:t>
-      </w:r>
-      <w:proofErr w:type="gramEnd"/>
+        <w:t>. Flow chart of inputs used to generate a 'baseline' model and the user-generated scenario</w:t>
+      </w:r>
     </w:p>
     <w:p>
       <w:r>
@@ -2950,6 +2916,45 @@
       </w:r>
       <w:r>
         <w:t>. For #2, this is because the outputs from field loss (kg/ha) can be very small, and sometimes produce misleading results when translated to a percent change.</w:t>
+      </w:r>
+    </w:p>
+    <w:p/>
+    <w:p>
+      <w:r>
+        <w:t>Extreme climate years:</w:t>
+      </w:r>
+    </w:p>
+    <w:p>
+      <w:r>
+        <w:t>Years with low precipitation, high temperatures:</w:t>
+      </w:r>
+      <w:r>
+        <w:t xml:space="preserve"> </w:t>
+      </w:r>
+      <w:r>
+        <w:t>1991, 1999, 2010, 2012, 2016 (5 years)</w:t>
+      </w:r>
+    </w:p>
+    <w:p>
+      <w:r>
+        <w:t>Years with high precipitation, average temperatures:</w:t>
+      </w:r>
+      <w:r>
+        <w:t xml:space="preserve"> </w:t>
+      </w:r>
+      <w:r>
+        <w:t>These years include: 2000, 2007, 2008, 2013, 2019 (5 years)</w:t>
+      </w:r>
+    </w:p>
+    <w:p>
+      <w:r>
+        <w:t>Years with average precipitation, high temperatures:</w:t>
+      </w:r>
+      <w:r>
+        <w:t xml:space="preserve"> </w:t>
+      </w:r>
+      <w:r>
+        <w:t>1998, 2002, 2018 (3 years)</w:t>
       </w:r>
     </w:p>
     <w:sectPr>
@@ -3024,7 +3029,7 @@
 </file>
 
 <file path=word/commentsExtensible.xml><?xml version="1.0" encoding="utf-8"?>
-<w16cex:commentsExtensible xmlns:wpc="http://schemas.microsoft.com/office/word/2010/wordprocessingCanvas" xmlns:cx="http://schemas.microsoft.com/office/drawing/2014/chartex" xmlns:cx1="http://schemas.microsoft.com/office/drawing/2015/9/8/chartex" xmlns:cx2="http://schemas.microsoft.com/office/drawing/2015/10/21/chartex" xmlns:cx3="http://schemas.microsoft.com/office/drawing/2016/5/9/chartex" xmlns:cx4="http://schemas.microsoft.com/office/drawing/2016/5/10/chartex" xmlns:cx5="http://schemas.microsoft.com/office/drawing/2016/5/11/chartex" xmlns:cx6="http://schemas.microsoft.com/office/drawing/2016/5/12/chartex" xmlns:cx7="http://schemas.microsoft.com/office/drawing/2016/5/13/chartex" xmlns:cx8="http://schemas.microsoft.com/office/drawing/2016/5/14/chartex" xmlns:mc="http://schemas.openxmlformats.org/markup-compatibility/2006" xmlns:aink="http://schemas.microsoft.com/office/drawing/2016/ink" xmlns:am3d="http://schemas.microsoft.com/office/drawing/2017/model3d" xmlns:o="urn:schemas-microsoft-com:office:office" xmlns:oel="http://schemas.microsoft.com/office/2019/extlst" xmlns:r="http://schemas.openxmlformats.org/officeDocument/2006/relationships" xmlns:m="http://schemas.openxmlformats.org/officeDocument/2006/math" xmlns:v="urn:schemas-microsoft-com:vml" xmlns:wp14="http://schemas.microsoft.com/office/word/2010/wordprocessingDrawing" xmlns:wp="http://schemas.openxmlformats.org/drawingml/2006/wordprocessingDrawing" xmlns:w10="urn:schemas-microsoft-com:office:word" xmlns:w="http://schemas.openxmlformats.org/wordprocessingml/2006/main" xmlns:w14="http://schemas.microsoft.com/office/word/2010/wordml" xmlns:w15="http://schemas.microsoft.com/office/word/2012/wordml" xmlns:w16cex="http://schemas.microsoft.com/office/word/2018/wordml/cex" xmlns:w16cid="http://schemas.microsoft.com/office/word/2016/wordml/cid" xmlns:w16="http://schemas.microsoft.com/office/word/2018/wordml" xmlns:w16sdtdh="http://schemas.microsoft.com/office/word/2020/wordml/sdtdatahash" xmlns:w16se="http://schemas.microsoft.com/office/word/2015/wordml/symex" xmlns:wpg="http://schemas.microsoft.com/office/word/2010/wordprocessingGroup" xmlns:wpi="http://schemas.microsoft.com/office/word/2010/wordprocessingInk" xmlns:wne="http://schemas.microsoft.com/office/word/2006/wordml" xmlns:wps="http://schemas.microsoft.com/office/word/2010/wordprocessingShape" mc:Ignorable="w14 w15 w16se w16cid w16 w16cex w16sdtdh wp14">
+<w16cex:commentsExtensible xmlns:wpc="http://schemas.microsoft.com/office/word/2010/wordprocessingCanvas" xmlns:cx="http://schemas.microsoft.com/office/drawing/2014/chartex" xmlns:cx1="http://schemas.microsoft.com/office/drawing/2015/9/8/chartex" xmlns:cx2="http://schemas.microsoft.com/office/drawing/2015/10/21/chartex" xmlns:cx3="http://schemas.microsoft.com/office/drawing/2016/5/9/chartex" xmlns:cx4="http://schemas.microsoft.com/office/drawing/2016/5/10/chartex" xmlns:cx5="http://schemas.microsoft.com/office/drawing/2016/5/11/chartex" xmlns:cx6="http://schemas.microsoft.com/office/drawing/2016/5/12/chartex" xmlns:cx7="http://schemas.microsoft.com/office/drawing/2016/5/13/chartex" xmlns:cx8="http://schemas.microsoft.com/office/drawing/2016/5/14/chartex" xmlns:cr="http://schemas.microsoft.com/office/comments/2020/reactions" xmlns:mc="http://schemas.openxmlformats.org/markup-compatibility/2006" xmlns:aink="http://schemas.microsoft.com/office/drawing/2016/ink" xmlns:am3d="http://schemas.microsoft.com/office/drawing/2017/model3d" xmlns:o="urn:schemas-microsoft-com:office:office" xmlns:oel="http://schemas.microsoft.com/office/2019/extlst" xmlns:r="http://schemas.openxmlformats.org/officeDocument/2006/relationships" xmlns:m="http://schemas.openxmlformats.org/officeDocument/2006/math" xmlns:v="urn:schemas-microsoft-com:vml" xmlns:wp14="http://schemas.microsoft.com/office/word/2010/wordprocessingDrawing" xmlns:wp="http://schemas.openxmlformats.org/drawingml/2006/wordprocessingDrawing" xmlns:w10="urn:schemas-microsoft-com:office:word" xmlns:w="http://schemas.openxmlformats.org/wordprocessingml/2006/main" xmlns:w14="http://schemas.microsoft.com/office/word/2010/wordml" xmlns:w15="http://schemas.microsoft.com/office/word/2012/wordml" xmlns:w16cex="http://schemas.microsoft.com/office/word/2018/wordml/cex" xmlns:w16cid="http://schemas.microsoft.com/office/word/2016/wordml/cid" xmlns:w16="http://schemas.microsoft.com/office/word/2018/wordml" xmlns:w16sdtdh="http://schemas.microsoft.com/office/word/2020/wordml/sdtdatahash" xmlns:w16se="http://schemas.microsoft.com/office/word/2015/wordml/symex" xmlns:wpg="http://schemas.microsoft.com/office/word/2010/wordprocessingGroup" xmlns:wpi="http://schemas.microsoft.com/office/word/2010/wordprocessingInk" xmlns:wne="http://schemas.microsoft.com/office/word/2006/wordml" xmlns:wps="http://schemas.microsoft.com/office/word/2010/wordprocessingShape" mc:Ignorable="w14 w15 w16se w16cid w16 w16cex w16sdtdh cr wp14">
   <w16cex:commentExtensible w16cex:durableId="27FCFF71" w16cex:dateUtc="2023-05-03T19:42:00Z"/>
   <w16cex:commentExtensible w16cex:durableId="27FCFF5C" w16cex:dateUtc="2023-05-03T19:42:00Z"/>
   <w16cex:commentExtensible w16cex:durableId="27FBD547" w16cex:dateUtc="2023-05-02T22:30:00Z"/>

</xml_diff>